<commit_message>
Update Diary and Rename Adapter Config
</commit_message>
<xml_diff>
--- a/Diary.docx
+++ b/Diary.docx
@@ -23,7 +23,15 @@
     </w:p>
     <w:p>
       <w:r>
-        <w:t xml:space="preserve">Have finalised datasets but had trouble sending training examples to api </w:t>
+        <w:t xml:space="preserve">Have finalised datasets but had trouble sending training examples to </w:t>
+      </w:r>
+      <w:proofErr w:type="spellStart"/>
+      <w:r>
+        <w:t>api</w:t>
+      </w:r>
+      <w:proofErr w:type="spellEnd"/>
+      <w:r>
+        <w:t xml:space="preserve"> </w:t>
       </w:r>
     </w:p>
     <w:p>
@@ -39,7 +47,15 @@
         <w:t xml:space="preserve">Developed training data from having questions and answers guided by </w:t>
       </w:r>
       <w:r>
-        <w:t>Official Jeju Tourism Guidebook_en June 2024.pdf</w:t>
+        <w:t xml:space="preserve">Official Jeju Tourism </w:t>
+      </w:r>
+      <w:proofErr w:type="spellStart"/>
+      <w:r>
+        <w:t>Guidebook_en</w:t>
+      </w:r>
+      <w:proofErr w:type="spellEnd"/>
+      <w:r>
+        <w:t xml:space="preserve"> June 2024.pdf</w:t>
       </w:r>
     </w:p>
     <w:p/>
@@ -56,7 +72,23 @@
     </w:p>
     <w:p>
       <w:r>
-        <w:t>Tried Predibase, converted csv file to jsonl file, splitting data based on training and evaluation</w:t>
+        <w:t xml:space="preserve">Tried </w:t>
+      </w:r>
+      <w:proofErr w:type="spellStart"/>
+      <w:r>
+        <w:t>Predibase</w:t>
+      </w:r>
+      <w:proofErr w:type="spellEnd"/>
+      <w:r>
+        <w:t xml:space="preserve">, converted csv file to </w:t>
+      </w:r>
+      <w:proofErr w:type="spellStart"/>
+      <w:r>
+        <w:t>jsonl</w:t>
+      </w:r>
+      <w:proofErr w:type="spellEnd"/>
+      <w:r>
+        <w:t xml:space="preserve"> file, splitting data based on training and evaluation</w:t>
       </w:r>
       <w:r>
         <w:t xml:space="preserve">, going to resume </w:t>
@@ -76,7 +108,15 @@
         <w:t>Resumed creating adapters, but could not retrieve the best training loss and validation loss for each adapter, so have collected the best dataset</w:t>
       </w:r>
       <w:r>
-        <w:t>, will be using LoRA finetuning to test the selected adapter</w:t>
+        <w:t xml:space="preserve">, will be using </w:t>
+      </w:r>
+      <w:proofErr w:type="spellStart"/>
+      <w:r>
+        <w:t>LoRA</w:t>
+      </w:r>
+      <w:proofErr w:type="spellEnd"/>
+      <w:r>
+        <w:t xml:space="preserve"> finetuning to test the selected adapter</w:t>
       </w:r>
     </w:p>
     <w:p/>
@@ -92,7 +132,15 @@
         <w:t>ed</w:t>
       </w:r>
       <w:r>
-        <w:t xml:space="preserve"> LoRA to generate the response based on finetuned and base model, there </w:t>
+        <w:t xml:space="preserve"> </w:t>
+      </w:r>
+      <w:proofErr w:type="spellStart"/>
+      <w:r>
+        <w:t>LoRA</w:t>
+      </w:r>
+      <w:proofErr w:type="spellEnd"/>
+      <w:r>
+        <w:t xml:space="preserve"> to generate the response based on finetuned and base model, there </w:t>
       </w:r>
       <w:r>
         <w:t>were</w:t>
@@ -154,17 +202,57 @@
     <w:p/>
     <w:p>
       <w:r>
-        <w:t>1. Local markets: Jeju Island has several local markets where you can find fresh and affordable food. Some popular markets include Jeju Olle Market, Jeju Dongmun Market, and Seongsan Ilchulbong Market.</w:t>
-      </w:r>
-    </w:p>
-    <w:p>
-      <w:r>
-        <w:t>2. Grocery stores: There are several grocery stores in Jeju Island that offer a wide range of food products at affordable prices. Some popular grocery stores include E-Mart, Homeplus, and Lotte Mart.</w:t>
-      </w:r>
-    </w:p>
-    <w:p>
-      <w:r>
-        <w:t>3. Street food: Jeju Island has a vibrant street food culture, with many vendors selling delicious and affordable food. Some popular street food items include black pork belly, tteokbokki, and jeongol.</w:t>
+        <w:t xml:space="preserve">1. Local markets: Jeju Island has several local markets where you can find fresh and affordable food. Some popular markets include Jeju Olle Market, Jeju </w:t>
+      </w:r>
+      <w:proofErr w:type="spellStart"/>
+      <w:r>
+        <w:t>Dongmun</w:t>
+      </w:r>
+      <w:proofErr w:type="spellEnd"/>
+      <w:r>
+        <w:t xml:space="preserve"> Market, and Seongsan </w:t>
+      </w:r>
+      <w:proofErr w:type="spellStart"/>
+      <w:r>
+        <w:t>Ilchulbong</w:t>
+      </w:r>
+      <w:proofErr w:type="spellEnd"/>
+      <w:r>
+        <w:t xml:space="preserve"> Market.</w:t>
+      </w:r>
+    </w:p>
+    <w:p>
+      <w:r>
+        <w:t xml:space="preserve">2. Grocery stores: There are several grocery stores in Jeju Island that offer a wide range of food products at affordable prices. Some popular grocery stores include E-Mart, </w:t>
+      </w:r>
+      <w:proofErr w:type="spellStart"/>
+      <w:r>
+        <w:t>Homeplus</w:t>
+      </w:r>
+      <w:proofErr w:type="spellEnd"/>
+      <w:r>
+        <w:t>, and Lotte Mart.</w:t>
+      </w:r>
+    </w:p>
+    <w:p>
+      <w:r>
+        <w:t xml:space="preserve">3. Street food: Jeju Island has a vibrant street food culture, with many vendors selling delicious and affordable food. Some popular street food items include black pork belly, </w:t>
+      </w:r>
+      <w:proofErr w:type="spellStart"/>
+      <w:r>
+        <w:t>tteokbokki</w:t>
+      </w:r>
+      <w:proofErr w:type="spellEnd"/>
+      <w:r>
+        <w:t xml:space="preserve">, and </w:t>
+      </w:r>
+      <w:proofErr w:type="spellStart"/>
+      <w:r>
+        <w:t>jeongol</w:t>
+      </w:r>
+      <w:proofErr w:type="spellEnd"/>
+      <w:r>
+        <w:t>.</w:t>
       </w:r>
     </w:p>
     <w:p>
@@ -174,7 +262,23 @@
     </w:p>
     <w:p>
       <w:r>
-        <w:t>5. Farmers' markets: Jeju Island has several farmers' markets where you can buy fresh and affordable produce directly from local farmers. Some popular farmers' markets include Jeju Olle Market, Jeju Dongmun Market, and Seongsan Ilchulbong Market.</w:t>
+        <w:t xml:space="preserve">5. Farmers' markets: Jeju Island has several farmers' markets where you can buy fresh and affordable produce directly from local farmers. Some popular farmers' markets include Jeju Olle Market, Jeju </w:t>
+      </w:r>
+      <w:proofErr w:type="spellStart"/>
+      <w:r>
+        <w:t>Dongmun</w:t>
+      </w:r>
+      <w:proofErr w:type="spellEnd"/>
+      <w:r>
+        <w:t xml:space="preserve"> Market, and Seongsan </w:t>
+      </w:r>
+      <w:proofErr w:type="spellStart"/>
+      <w:r>
+        <w:t>Ilchulbong</w:t>
+      </w:r>
+      <w:proofErr w:type="spellEnd"/>
+      <w:r>
+        <w:t xml:space="preserve"> Market.</w:t>
       </w:r>
     </w:p>
     <w:p/>
@@ -191,8 +295,21 @@
     </w:p>
     <w:p>
       <w:r>
-        <w:t>Tried using Streamlit but it keeps on downloading the model from HuggingFace</w:t>
-      </w:r>
+        <w:t xml:space="preserve">Tried using </w:t>
+      </w:r>
+      <w:proofErr w:type="spellStart"/>
+      <w:r>
+        <w:t>Streamlit</w:t>
+      </w:r>
+      <w:proofErr w:type="spellEnd"/>
+      <w:r>
+        <w:t xml:space="preserve"> but it keeps on downloading the model from </w:t>
+      </w:r>
+      <w:proofErr w:type="spellStart"/>
+      <w:r>
+        <w:t>HuggingFace</w:t>
+      </w:r>
+      <w:proofErr w:type="spellEnd"/>
       <w:r>
         <w:t>, takes a long time to generate a response</w:t>
       </w:r>
@@ -236,7 +353,15 @@
     </w:p>
     <w:p>
       <w:r>
-        <w:t>Hey there! To get the best deals on food in Jeju Island, you gotta be like a treasure hunter, but with food instead of gold! Here's how:</w:t>
+        <w:t xml:space="preserve">Hey there! To get the best deals on food in Jeju Island, you </w:t>
+      </w:r>
+      <w:proofErr w:type="spellStart"/>
+      <w:r>
+        <w:t>gotta</w:t>
+      </w:r>
+      <w:proofErr w:type="spellEnd"/>
+      <w:r>
+        <w:t xml:space="preserve"> be like a treasure hunter, but with food instead of gold! Here's how:</w:t>
       </w:r>
     </w:p>
     <w:p/>
@@ -248,7 +373,15 @@
     <w:p/>
     <w:p>
       <w:r>
-        <w:t>2. Local Love: Buy from local farmers and fishermen. They're like your neighbors, but with food! You pay less, and they're happy, like a win-win situation!</w:t>
+        <w:t xml:space="preserve">2. Local Love: Buy from local farmers and fishermen. They're like your </w:t>
+      </w:r>
+      <w:proofErr w:type="spellStart"/>
+      <w:r>
+        <w:t>neighbors</w:t>
+      </w:r>
+      <w:proofErr w:type="spellEnd"/>
+      <w:r>
+        <w:t>, but with food! You pay less, and they're happy, like a win-win situation!</w:t>
       </w:r>
     </w:p>
     <w:p/>
@@ -285,13 +418,75 @@
       </w:r>
     </w:p>
     <w:p>
-      <w:r>
-        <w:t>AINewbiesTourismGPT/33</w:t>
-      </w:r>
-    </w:p>
-    <w:p>
-      <w:r>
-        <w:t>UncleRogerAINewbiesTourismGPT/2</w:t>
+      <w:proofErr w:type="spellStart"/>
+      <w:r>
+        <w:t>AINewbiesTourismGPT</w:t>
+      </w:r>
+      <w:proofErr w:type="spellEnd"/>
+      <w:r>
+        <w:t>/33</w:t>
+      </w:r>
+    </w:p>
+    <w:p>
+      <w:proofErr w:type="spellStart"/>
+      <w:r>
+        <w:t>UncleRogerAINewbiesTourismGPT</w:t>
+      </w:r>
+      <w:proofErr w:type="spellEnd"/>
+      <w:r>
+        <w:t>/2</w:t>
+      </w:r>
+    </w:p>
+    <w:p/>
+    <w:p>
+      <w:r>
+        <w:t>August 9, 2024</w:t>
+      </w:r>
+    </w:p>
+    <w:p>
+      <w:r>
+        <w:t>The base model can</w:t>
+      </w:r>
+      <w:r>
+        <w:t xml:space="preserve"> run </w:t>
+      </w:r>
+      <w:r>
+        <w:t xml:space="preserve">on Reflex </w:t>
+      </w:r>
+      <w:r>
+        <w:br/>
+      </w:r>
+      <w:r>
+        <w:t xml:space="preserve">Attempted to use </w:t>
+      </w:r>
+      <w:proofErr w:type="spellStart"/>
+      <w:r>
+        <w:t>HuggingFace</w:t>
+      </w:r>
+      <w:proofErr w:type="spellEnd"/>
+      <w:r>
+        <w:t xml:space="preserve"> but it cannot find the base model as the adapter was fine-tuned on </w:t>
+      </w:r>
+      <w:proofErr w:type="spellStart"/>
+      <w:r>
+        <w:t>Predibase</w:t>
+      </w:r>
+      <w:proofErr w:type="spellEnd"/>
+      <w:r>
+        <w:t xml:space="preserve">. </w:t>
+      </w:r>
+    </w:p>
+    <w:p>
+      <w:r>
+        <w:t xml:space="preserve">Tried using </w:t>
+      </w:r>
+      <w:proofErr w:type="spellStart"/>
+      <w:r>
+        <w:t>PyTorch</w:t>
+      </w:r>
+      <w:proofErr w:type="spellEnd"/>
+      <w:r>
+        <w:t xml:space="preserve"> but it took a long time to load, so called it off. </w:t>
       </w:r>
     </w:p>
     <w:p/>

</xml_diff>

<commit_message>
Update Diary and Add Uncle Roger Notebook
</commit_message>
<xml_diff>
--- a/Diary.docx
+++ b/Diary.docx
@@ -320,6 +320,7 @@
       </w:r>
     </w:p>
     <w:p/>
+    <w:p/>
     <w:p>
       <w:pPr>
         <w:rPr>
@@ -487,6 +488,55 @@
       <w:proofErr w:type="spellEnd"/>
       <w:r>
         <w:t xml:space="preserve"> but it took a long time to load, so called it off. </w:t>
+      </w:r>
+    </w:p>
+    <w:p/>
+    <w:p/>
+    <w:p/>
+    <w:p>
+      <w:r>
+        <w:lastRenderedPageBreak/>
+        <w:t>August 10, 2024</w:t>
+      </w:r>
+    </w:p>
+    <w:p>
+      <w:r>
+        <w:t xml:space="preserve">Thought of hosting the model on Upstage, but it cannot be hosted. </w:t>
+      </w:r>
+    </w:p>
+    <w:p>
+      <w:r>
+        <w:t xml:space="preserve">Diverted to </w:t>
+      </w:r>
+      <w:r>
+        <w:t xml:space="preserve">use </w:t>
+      </w:r>
+      <w:proofErr w:type="spellStart"/>
+      <w:r>
+        <w:t>Predibase</w:t>
+      </w:r>
+      <w:proofErr w:type="spellEnd"/>
+      <w:r>
+        <w:t xml:space="preserve"> to host the model </w:t>
+      </w:r>
+    </w:p>
+    <w:p>
+      <w:r>
+        <w:t>Could not use Private Serverless Deployment as it is charged USD2.60 per hour</w:t>
+      </w:r>
+    </w:p>
+    <w:p>
+      <w:r>
+        <w:t xml:space="preserve">Attempted to use </w:t>
+      </w:r>
+      <w:r>
+        <w:t>Shared Serverless Endpoints</w:t>
+      </w:r>
+      <w:r>
+        <w:t xml:space="preserve"> but to no avail </w:t>
+      </w:r>
+      <w:r>
+        <w:br/>
       </w:r>
     </w:p>
     <w:p/>
@@ -1105,7 +1155,6 @@
   <w:style w:type="character" w:default="1" w:styleId="DefaultParagraphFont">
     <w:name w:val="Default Paragraph Font"/>
     <w:uiPriority w:val="1"/>
-    <w:semiHidden/>
     <w:unhideWhenUsed/>
   </w:style>
   <w:style w:type="table" w:default="1" w:styleId="TableNormal">

</xml_diff>